<commit_message>
Capstone Project first commit
</commit_message>
<xml_diff>
--- a/Phase 2/Learners Academy Application Flow.docx
+++ b/Phase 2/Learners Academy Application Flow.docx
@@ -86,139 +86,28 @@
     </w:p>
     <w:p>
       <w:r>
-        <w:t>Project folder: Phase2</w:t>
+        <w:t xml:space="preserve">Project </w:t>
+      </w:r>
+      <w:r>
+        <w:t xml:space="preserve">main </w:t>
+      </w:r>
+      <w:r>
+        <w:t xml:space="preserve">folder: </w:t>
+      </w:r>
+      <w:r>
+        <w:rPr>
+          <w:b/>
+        </w:rPr>
+        <w:t>Phase2</w:t>
       </w:r>
     </w:p>
-    <w:p/>
     <w:p>
-      <w:pPr>
-        <w:rPr>
-          <w:lang w:val="en-US"/>
-        </w:rPr>
-      </w:pPr>
-      <w:r>
-        <w:rPr>
-          <w:lang w:val="en-US"/>
-        </w:rPr>
-        <w:t xml:space="preserve">1) </w:t>
-      </w:r>
-      <w:r>
-        <w:rPr>
-          <w:lang w:val="en-US"/>
-        </w:rPr>
-        <w:t xml:space="preserve">Execute </w:t>
-      </w:r>
-      <w:proofErr w:type="spellStart"/>
-      <w:r>
-        <w:rPr>
-          <w:lang w:val="en-US"/>
-        </w:rPr>
-        <w:t>learnersacademy.sql</w:t>
-      </w:r>
-      <w:proofErr w:type="spellEnd"/>
-      <w:r>
-        <w:rPr>
-          <w:lang w:val="en-US"/>
-        </w:rPr>
-        <w:t xml:space="preserve"> to create database and required tables.</w:t>
-      </w:r>
-      <w:r>
-        <w:rPr>
-          <w:lang w:val="en-US"/>
-        </w:rPr>
-        <w:t xml:space="preserve"> </w:t>
-      </w:r>
-      <w:r>
-        <w:rPr>
-          <w:lang w:val="en-US"/>
-        </w:rPr>
-        <w:t xml:space="preserve">Run </w:t>
-      </w:r>
-      <w:r>
-        <w:rPr>
-          <w:lang w:val="en-US"/>
-        </w:rPr>
-        <w:t>the</w:t>
-      </w:r>
-      <w:r>
-        <w:rPr>
-          <w:lang w:val="en-US"/>
-        </w:rPr>
-        <w:t xml:space="preserve"> </w:t>
-      </w:r>
-      <w:r>
-        <w:rPr>
-          <w:lang w:val="en-US"/>
-        </w:rPr>
-        <w:t xml:space="preserve">java web </w:t>
-      </w:r>
-      <w:r>
-        <w:rPr>
-          <w:lang w:val="en-US"/>
-        </w:rPr>
-        <w:t xml:space="preserve">project </w:t>
-      </w:r>
-      <w:proofErr w:type="gramStart"/>
-      <w:r>
-        <w:rPr>
-          <w:lang w:val="en-US"/>
-        </w:rPr>
-        <w:t>‘</w:t>
-      </w:r>
-      <w:r>
-        <w:rPr>
-          <w:lang w:val="en-US"/>
-        </w:rPr>
-        <w:t>Phase2</w:t>
-      </w:r>
-      <w:r>
-        <w:rPr>
-          <w:lang w:val="en-US"/>
-        </w:rPr>
-        <w:t xml:space="preserve">’ </w:t>
-      </w:r>
-      <w:r>
-        <w:rPr>
-          <w:lang w:val="en-US"/>
-        </w:rPr>
-        <w:t>,</w:t>
-      </w:r>
-      <w:proofErr w:type="gramEnd"/>
-      <w:r>
-        <w:rPr>
-          <w:lang w:val="en-US"/>
-        </w:rPr>
-        <w:t xml:space="preserve"> Admin</w:t>
-      </w:r>
-      <w:r>
-        <w:rPr>
-          <w:lang w:val="en-US"/>
-        </w:rPr>
-        <w:t>istrator</w:t>
-      </w:r>
-      <w:r>
-        <w:rPr>
-          <w:lang w:val="en-US"/>
-        </w:rPr>
-        <w:t xml:space="preserve"> Login page will be </w:t>
-      </w:r>
-      <w:r>
-        <w:rPr>
-          <w:lang w:val="en-US"/>
-        </w:rPr>
-        <w:t>displayed</w:t>
-      </w:r>
-      <w:r>
-        <w:rPr>
-          <w:lang w:val="en-US"/>
-        </w:rPr>
-        <w:t>.</w:t>
-      </w:r>
+      <w:bookmarkStart w:id="0" w:name="_GoBack"/>
+      <w:bookmarkEnd w:id="0"/>
     </w:p>
     <w:p>
       <w:pPr>
         <w:rPr>
-          <w:b/>
           <w:lang w:val="en-US"/>
         </w:rPr>
       </w:pPr>
@@ -226,7 +115,27 @@
         <w:rPr>
           <w:lang w:val="en-US"/>
         </w:rPr>
-        <w:t>2)</w:t>
+        <w:t xml:space="preserve">1) </w:t>
+      </w:r>
+      <w:r>
+        <w:rPr>
+          <w:lang w:val="en-US"/>
+        </w:rPr>
+        <w:t xml:space="preserve">Execute </w:t>
+      </w:r>
+      <w:proofErr w:type="spellStart"/>
+      <w:r>
+        <w:rPr>
+          <w:lang w:val="en-US"/>
+        </w:rPr>
+        <w:t>learnersacademy.sql</w:t>
+      </w:r>
+      <w:proofErr w:type="spellEnd"/>
+      <w:r>
+        <w:rPr>
+          <w:lang w:val="en-US"/>
+        </w:rPr>
+        <w:t xml:space="preserve"> to create database and required tables.</w:t>
       </w:r>
       <w:r>
         <w:rPr>
@@ -234,94 +143,97 @@
         </w:rPr>
         <w:t xml:space="preserve"> </w:t>
       </w:r>
+      <w:r>
+        <w:rPr>
+          <w:lang w:val="en-US"/>
+        </w:rPr>
+        <w:t xml:space="preserve">Run </w:t>
+      </w:r>
+      <w:r>
+        <w:rPr>
+          <w:lang w:val="en-US"/>
+        </w:rPr>
+        <w:t>the</w:t>
+      </w:r>
+      <w:r>
+        <w:rPr>
+          <w:lang w:val="en-US"/>
+        </w:rPr>
+        <w:t xml:space="preserve"> </w:t>
+      </w:r>
+      <w:r>
+        <w:rPr>
+          <w:lang w:val="en-US"/>
+        </w:rPr>
+        <w:t xml:space="preserve">java web </w:t>
+      </w:r>
+      <w:r>
+        <w:rPr>
+          <w:lang w:val="en-US"/>
+        </w:rPr>
+        <w:t xml:space="preserve">project </w:t>
+      </w:r>
       <w:proofErr w:type="gramStart"/>
       <w:r>
         <w:rPr>
           <w:lang w:val="en-US"/>
         </w:rPr>
-        <w:t>Enter</w:t>
+        <w:t>‘</w:t>
+      </w:r>
+      <w:r>
+        <w:rPr>
+          <w:lang w:val="en-US"/>
+        </w:rPr>
+        <w:t>Phase2</w:t>
+      </w:r>
+      <w:r>
+        <w:rPr>
+          <w:lang w:val="en-US"/>
+        </w:rPr>
+        <w:t xml:space="preserve">’ </w:t>
+      </w:r>
+      <w:r>
+        <w:rPr>
+          <w:lang w:val="en-US"/>
+        </w:rPr>
+        <w:t>,</w:t>
       </w:r>
       <w:proofErr w:type="gramEnd"/>
       <w:r>
         <w:rPr>
           <w:lang w:val="en-US"/>
         </w:rPr>
-        <w:t xml:space="preserve"> the Valid </w:t>
-      </w:r>
-      <w:r>
-        <w:rPr>
-          <w:b/>
-          <w:lang w:val="en-US"/>
-        </w:rPr>
-        <w:t xml:space="preserve">User </w:t>
-      </w:r>
-      <w:r>
-        <w:rPr>
-          <w:b/>
-          <w:lang w:val="en-US"/>
-        </w:rPr>
-        <w:t>Name:</w:t>
-      </w:r>
-      <w:r>
-        <w:rPr>
-          <w:b/>
-          <w:lang w:val="en-US"/>
-        </w:rPr>
-        <w:t xml:space="preserve"> </w:t>
-      </w:r>
-      <w:r>
-        <w:rPr>
-          <w:b/>
-          <w:lang w:val="en-US"/>
-        </w:rPr>
-        <w:t>‘</w:t>
-      </w:r>
-      <w:r>
-        <w:rPr>
-          <w:b/>
-          <w:lang w:val="en-US"/>
-        </w:rPr>
-        <w:t>admin</w:t>
-      </w:r>
-      <w:r>
-        <w:rPr>
-          <w:b/>
-          <w:lang w:val="en-US"/>
-        </w:rPr>
-        <w:t>’</w:t>
-      </w:r>
-      <w:r>
-        <w:rPr>
-          <w:b/>
-          <w:lang w:val="en-US"/>
-        </w:rPr>
-        <w:t xml:space="preserve"> and Password: </w:t>
-      </w:r>
-      <w:r>
-        <w:rPr>
-          <w:b/>
-          <w:lang w:val="en-US"/>
-        </w:rPr>
-        <w:t>‘</w:t>
-      </w:r>
-      <w:r>
-        <w:rPr>
-          <w:b/>
-          <w:lang w:val="en-US"/>
-        </w:rPr>
-        <w:t>admin123</w:t>
-      </w:r>
-      <w:r>
-        <w:rPr>
-          <w:b/>
-          <w:lang w:val="en-US"/>
-        </w:rPr>
-        <w:t>’</w:t>
+        <w:t xml:space="preserve"> Admin</w:t>
+      </w:r>
+      <w:r>
+        <w:rPr>
+          <w:lang w:val="en-US"/>
+        </w:rPr>
+        <w:t>istrator</w:t>
+      </w:r>
+      <w:r>
+        <w:rPr>
+          <w:lang w:val="en-US"/>
+        </w:rPr>
+        <w:t xml:space="preserve"> Login page will be </w:t>
+      </w:r>
+      <w:r>
+        <w:rPr>
+          <w:lang w:val="en-US"/>
+        </w:rPr>
+        <w:t>displayed</w:t>
+      </w:r>
+      <w:r>
+        <w:rPr>
+          <w:lang w:val="en-US"/>
+        </w:rPr>
+        <w:t>.</w:t>
       </w:r>
     </w:p>
     <w:p>
       <w:pPr>
         <w:rPr>
+          <w:b/>
           <w:lang w:val="en-US"/>
         </w:rPr>
       </w:pPr>
@@ -329,7 +241,7 @@
         <w:rPr>
           <w:lang w:val="en-US"/>
         </w:rPr>
-        <w:t>3)</w:t>
+        <w:t>2)</w:t>
       </w:r>
       <w:r>
         <w:rPr>
@@ -337,62 +249,89 @@
         </w:rPr>
         <w:t xml:space="preserve"> </w:t>
       </w:r>
-      <w:r>
-        <w:rPr>
-          <w:lang w:val="en-US"/>
-        </w:rPr>
-        <w:t xml:space="preserve">Home Page will be </w:t>
-      </w:r>
-      <w:r>
-        <w:rPr>
-          <w:lang w:val="en-US"/>
-        </w:rPr>
-        <w:t>displayed</w:t>
-      </w:r>
-      <w:r>
-        <w:rPr>
+      <w:proofErr w:type="gramStart"/>
+      <w:r>
+        <w:rPr>
+          <w:lang w:val="en-US"/>
+        </w:rPr>
+        <w:t>Enter</w:t>
+      </w:r>
+      <w:proofErr w:type="gramEnd"/>
+      <w:r>
+        <w:rPr>
+          <w:lang w:val="en-US"/>
+        </w:rPr>
+        <w:t xml:space="preserve"> the Valid </w:t>
+      </w:r>
+      <w:r>
+        <w:rPr>
+          <w:b/>
+          <w:lang w:val="en-US"/>
+        </w:rPr>
+        <w:t xml:space="preserve">User </w:t>
+      </w:r>
+      <w:r>
+        <w:rPr>
+          <w:b/>
+          <w:lang w:val="en-US"/>
+        </w:rPr>
+        <w:t>Name:</w:t>
+      </w:r>
+      <w:r>
+        <w:rPr>
+          <w:b/>
           <w:lang w:val="en-US"/>
         </w:rPr>
         <w:t xml:space="preserve"> </w:t>
       </w:r>
       <w:r>
         <w:rPr>
-          <w:lang w:val="en-US"/>
-        </w:rPr>
-        <w:t>with message</w:t>
-      </w:r>
-      <w:r>
-        <w:rPr>
-          <w:lang w:val="en-US"/>
-        </w:rPr>
-        <w:t xml:space="preserve"> </w:t>
-      </w:r>
-      <w:r>
-        <w:rPr>
           <w:b/>
           <w:lang w:val="en-US"/>
         </w:rPr>
-        <w:t>Welcome to Learners A</w:t>
+        <w:t>‘</w:t>
       </w:r>
       <w:r>
         <w:rPr>
           <w:b/>
           <w:lang w:val="en-US"/>
         </w:rPr>
-        <w:t>cademy</w:t>
+        <w:t>admin</w:t>
       </w:r>
       <w:r>
         <w:rPr>
           <w:b/>
           <w:lang w:val="en-US"/>
         </w:rPr>
-        <w:t xml:space="preserve">. </w:t>
-      </w:r>
-      <w:r>
-        <w:rPr>
-          <w:lang w:val="en-US"/>
-        </w:rPr>
-        <w:t>It contains links to perform different actions.</w:t>
+        <w:t>’</w:t>
+      </w:r>
+      <w:r>
+        <w:rPr>
+          <w:b/>
+          <w:lang w:val="en-US"/>
+        </w:rPr>
+        <w:t xml:space="preserve"> and Password: </w:t>
+      </w:r>
+      <w:r>
+        <w:rPr>
+          <w:b/>
+          <w:lang w:val="en-US"/>
+        </w:rPr>
+        <w:t>‘</w:t>
+      </w:r>
+      <w:r>
+        <w:rPr>
+          <w:b/>
+          <w:lang w:val="en-US"/>
+        </w:rPr>
+        <w:t>admin123</w:t>
+      </w:r>
+      <w:r>
+        <w:rPr>
+          <w:b/>
+          <w:lang w:val="en-US"/>
+        </w:rPr>
+        <w:t>’</w:t>
       </w:r>
     </w:p>
     <w:p>
@@ -405,7 +344,7 @@
         <w:rPr>
           <w:lang w:val="en-US"/>
         </w:rPr>
-        <w:t>4)</w:t>
+        <w:t>3)</w:t>
       </w:r>
       <w:r>
         <w:rPr>
@@ -417,19 +356,58 @@
         <w:rPr>
           <w:lang w:val="en-US"/>
         </w:rPr>
-        <w:t>Enter the invalid User name and password</w:t>
-      </w:r>
-      <w:r>
-        <w:rPr>
-          <w:lang w:val="en-US"/>
-        </w:rPr>
-        <w:t>,</w:t>
-      </w:r>
-      <w:r>
-        <w:rPr>
-          <w:lang w:val="en-US"/>
-        </w:rPr>
-        <w:t xml:space="preserve"> Error message will be displayed</w:t>
+        <w:t xml:space="preserve">Home Page will be </w:t>
+      </w:r>
+      <w:r>
+        <w:rPr>
+          <w:lang w:val="en-US"/>
+        </w:rPr>
+        <w:t>displayed</w:t>
+      </w:r>
+      <w:r>
+        <w:rPr>
+          <w:lang w:val="en-US"/>
+        </w:rPr>
+        <w:t xml:space="preserve"> </w:t>
+      </w:r>
+      <w:r>
+        <w:rPr>
+          <w:lang w:val="en-US"/>
+        </w:rPr>
+        <w:t>with message</w:t>
+      </w:r>
+      <w:r>
+        <w:rPr>
+          <w:lang w:val="en-US"/>
+        </w:rPr>
+        <w:t xml:space="preserve"> </w:t>
+      </w:r>
+      <w:r>
+        <w:rPr>
+          <w:b/>
+          <w:lang w:val="en-US"/>
+        </w:rPr>
+        <w:t>Welcome to Learners A</w:t>
+      </w:r>
+      <w:r>
+        <w:rPr>
+          <w:b/>
+          <w:lang w:val="en-US"/>
+        </w:rPr>
+        <w:t>cademy</w:t>
+      </w:r>
+      <w:r>
+        <w:rPr>
+          <w:b/>
+          <w:lang w:val="en-US"/>
+        </w:rPr>
+        <w:t xml:space="preserve">. </w:t>
+      </w:r>
+      <w:r>
+        <w:rPr>
+          <w:lang w:val="en-US"/>
+        </w:rPr>
+        <w:t>It contains links to perform different actions.</w:t>
       </w:r>
     </w:p>
     <w:p>
@@ -442,7 +420,7 @@
         <w:rPr>
           <w:lang w:val="en-US"/>
         </w:rPr>
-        <w:t>5)</w:t>
+        <w:t>4)</w:t>
       </w:r>
       <w:r>
         <w:rPr>
@@ -454,79 +432,19 @@
         <w:rPr>
           <w:lang w:val="en-US"/>
         </w:rPr>
-        <w:t>Go to Home Page.</w:t>
-      </w:r>
-      <w:r>
-        <w:rPr>
-          <w:lang w:val="en-US"/>
-        </w:rPr>
-        <w:t xml:space="preserve"> Click on </w:t>
-      </w:r>
-      <w:r>
-        <w:rPr>
-          <w:lang w:val="en-US"/>
-        </w:rPr>
-        <w:t xml:space="preserve">Add </w:t>
-      </w:r>
-      <w:r>
-        <w:rPr>
-          <w:lang w:val="en-US"/>
-        </w:rPr>
-        <w:t>Subjects</w:t>
-      </w:r>
-      <w:r>
-        <w:rPr>
-          <w:lang w:val="en-US"/>
-        </w:rPr>
-        <w:t>.</w:t>
-      </w:r>
-      <w:r>
-        <w:rPr>
-          <w:lang w:val="en-US"/>
-        </w:rPr>
-        <w:t xml:space="preserve"> Enter the Subject Name</w:t>
-      </w:r>
-      <w:r>
-        <w:rPr>
-          <w:lang w:val="en-US"/>
-        </w:rPr>
-        <w:t xml:space="preserve"> and </w:t>
-      </w:r>
-      <w:r>
-        <w:rPr>
-          <w:lang w:val="en-US"/>
-        </w:rPr>
-        <w:t xml:space="preserve">click on </w:t>
-      </w:r>
-      <w:r>
-        <w:rPr>
-          <w:lang w:val="en-US"/>
-        </w:rPr>
-        <w:t>‘</w:t>
-      </w:r>
-      <w:r>
-        <w:rPr>
-          <w:lang w:val="en-US"/>
-        </w:rPr>
-        <w:t>Add</w:t>
-      </w:r>
-      <w:r>
-        <w:rPr>
-          <w:lang w:val="en-US"/>
-        </w:rPr>
-        <w:t xml:space="preserve"> Subject</w:t>
-      </w:r>
-      <w:r>
-        <w:rPr>
-          <w:lang w:val="en-US"/>
-        </w:rPr>
-        <w:t>’</w:t>
-      </w:r>
-      <w:r>
-        <w:rPr>
-          <w:lang w:val="en-US"/>
-        </w:rPr>
-        <w:t xml:space="preserve"> Button</w:t>
+        <w:t>Enter the invalid User name and password</w:t>
+      </w:r>
+      <w:r>
+        <w:rPr>
+          <w:lang w:val="en-US"/>
+        </w:rPr>
+        <w:t>,</w:t>
+      </w:r>
+      <w:r>
+        <w:rPr>
+          <w:lang w:val="en-US"/>
+        </w:rPr>
+        <w:t xml:space="preserve"> Error message will be displayed</w:t>
       </w:r>
     </w:p>
     <w:p>
@@ -539,7 +457,7 @@
         <w:rPr>
           <w:lang w:val="en-US"/>
         </w:rPr>
-        <w:t>6)</w:t>
+        <w:t>5)</w:t>
       </w:r>
       <w:r>
         <w:rPr>
@@ -551,37 +469,79 @@
         <w:rPr>
           <w:lang w:val="en-US"/>
         </w:rPr>
-        <w:t xml:space="preserve">Subject </w:t>
-      </w:r>
-      <w:r>
-        <w:rPr>
-          <w:lang w:val="en-US"/>
-        </w:rPr>
-        <w:t xml:space="preserve">gets </w:t>
-      </w:r>
-      <w:r>
-        <w:rPr>
-          <w:lang w:val="en-US"/>
-        </w:rPr>
-        <w:t xml:space="preserve">added </w:t>
-      </w:r>
-      <w:r>
-        <w:rPr>
-          <w:lang w:val="en-US"/>
-        </w:rPr>
-        <w:t>and successful m</w:t>
-      </w:r>
-      <w:r>
-        <w:rPr>
-          <w:lang w:val="en-US"/>
-        </w:rPr>
-        <w:t>essage will be displayed.</w:t>
-      </w:r>
-      <w:r>
-        <w:rPr>
-          <w:lang w:val="en-US"/>
-        </w:rPr>
-        <w:t xml:space="preserve"> Navigate back to add more Subjects.</w:t>
+        <w:t>Go to Home Page.</w:t>
+      </w:r>
+      <w:r>
+        <w:rPr>
+          <w:lang w:val="en-US"/>
+        </w:rPr>
+        <w:t xml:space="preserve"> Click on </w:t>
+      </w:r>
+      <w:r>
+        <w:rPr>
+          <w:lang w:val="en-US"/>
+        </w:rPr>
+        <w:t xml:space="preserve">Add </w:t>
+      </w:r>
+      <w:r>
+        <w:rPr>
+          <w:lang w:val="en-US"/>
+        </w:rPr>
+        <w:t>Subjects</w:t>
+      </w:r>
+      <w:r>
+        <w:rPr>
+          <w:lang w:val="en-US"/>
+        </w:rPr>
+        <w:t>.</w:t>
+      </w:r>
+      <w:r>
+        <w:rPr>
+          <w:lang w:val="en-US"/>
+        </w:rPr>
+        <w:t xml:space="preserve"> Enter the Subject Name</w:t>
+      </w:r>
+      <w:r>
+        <w:rPr>
+          <w:lang w:val="en-US"/>
+        </w:rPr>
+        <w:t xml:space="preserve"> and </w:t>
+      </w:r>
+      <w:r>
+        <w:rPr>
+          <w:lang w:val="en-US"/>
+        </w:rPr>
+        <w:t xml:space="preserve">click on </w:t>
+      </w:r>
+      <w:r>
+        <w:rPr>
+          <w:lang w:val="en-US"/>
+        </w:rPr>
+        <w:t>‘</w:t>
+      </w:r>
+      <w:r>
+        <w:rPr>
+          <w:lang w:val="en-US"/>
+        </w:rPr>
+        <w:t>Add</w:t>
+      </w:r>
+      <w:r>
+        <w:rPr>
+          <w:lang w:val="en-US"/>
+        </w:rPr>
+        <w:t xml:space="preserve"> Subject</w:t>
+      </w:r>
+      <w:r>
+        <w:rPr>
+          <w:lang w:val="en-US"/>
+        </w:rPr>
+        <w:t>’</w:t>
+      </w:r>
+      <w:r>
+        <w:rPr>
+          <w:lang w:val="en-US"/>
+        </w:rPr>
+        <w:t xml:space="preserve"> Button</w:t>
       </w:r>
     </w:p>
     <w:p>
@@ -594,49 +554,7 @@
         <w:rPr>
           <w:lang w:val="en-US"/>
         </w:rPr>
-        <w:t xml:space="preserve">7) Go to </w:t>
-      </w:r>
-      <w:r>
-        <w:rPr>
-          <w:lang w:val="en-US"/>
-        </w:rPr>
-        <w:t>Homepage</w:t>
-      </w:r>
-      <w:r>
-        <w:rPr>
-          <w:lang w:val="en-US"/>
-        </w:rPr>
-        <w:t>.</w:t>
-      </w:r>
-      <w:r>
-        <w:rPr>
-          <w:lang w:val="en-US"/>
-        </w:rPr>
-        <w:t xml:space="preserve"> Click on </w:t>
-      </w:r>
-      <w:r>
-        <w:rPr>
-          <w:lang w:val="en-US"/>
-        </w:rPr>
-        <w:t xml:space="preserve">Add </w:t>
-      </w:r>
-      <w:r>
-        <w:rPr>
-          <w:lang w:val="en-US"/>
-        </w:rPr>
-        <w:t>Student</w:t>
-      </w:r>
-      <w:r>
-        <w:rPr>
-          <w:lang w:val="en-US"/>
-        </w:rPr>
-        <w:t>s</w:t>
-      </w:r>
-      <w:r>
-        <w:rPr>
-          <w:lang w:val="en-US"/>
-        </w:rPr>
-        <w:t>.</w:t>
+        <w:t>6)</w:t>
       </w:r>
       <w:r>
         <w:rPr>
@@ -648,61 +566,37 @@
         <w:rPr>
           <w:lang w:val="en-US"/>
         </w:rPr>
-        <w:t xml:space="preserve">Enter the Student Name </w:t>
-      </w:r>
-      <w:r>
-        <w:rPr>
-          <w:lang w:val="en-US"/>
-        </w:rPr>
-        <w:t>and Sel</w:t>
-      </w:r>
-      <w:r>
-        <w:rPr>
-          <w:lang w:val="en-US"/>
-        </w:rPr>
-        <w:t>ect the Class from Drop</w:t>
-      </w:r>
-      <w:r>
-        <w:rPr>
-          <w:lang w:val="en-US"/>
-        </w:rPr>
-        <w:t xml:space="preserve">down box and </w:t>
-      </w:r>
-      <w:r>
-        <w:rPr>
-          <w:lang w:val="en-US"/>
-        </w:rPr>
-        <w:t xml:space="preserve">click on </w:t>
-      </w:r>
-      <w:r>
-        <w:rPr>
-          <w:lang w:val="en-US"/>
-        </w:rPr>
-        <w:t>‘</w:t>
-      </w:r>
-      <w:r>
-        <w:rPr>
-          <w:lang w:val="en-US"/>
-        </w:rPr>
-        <w:t xml:space="preserve">Add </w:t>
-      </w:r>
-      <w:r>
-        <w:rPr>
-          <w:lang w:val="en-US"/>
-        </w:rPr>
-        <w:t>Student’</w:t>
-      </w:r>
-      <w:r>
-        <w:rPr>
-          <w:lang w:val="en-US"/>
-        </w:rPr>
-        <w:t xml:space="preserve"> </w:t>
-      </w:r>
-      <w:r>
-        <w:rPr>
-          <w:lang w:val="en-US"/>
-        </w:rPr>
-        <w:t>Button.</w:t>
+        <w:t xml:space="preserve">Subject </w:t>
+      </w:r>
+      <w:r>
+        <w:rPr>
+          <w:lang w:val="en-US"/>
+        </w:rPr>
+        <w:t xml:space="preserve">gets </w:t>
+      </w:r>
+      <w:r>
+        <w:rPr>
+          <w:lang w:val="en-US"/>
+        </w:rPr>
+        <w:t xml:space="preserve">added </w:t>
+      </w:r>
+      <w:r>
+        <w:rPr>
+          <w:lang w:val="en-US"/>
+        </w:rPr>
+        <w:t>and successful m</w:t>
+      </w:r>
+      <w:r>
+        <w:rPr>
+          <w:lang w:val="en-US"/>
+        </w:rPr>
+        <w:t>essage will be displayed.</w:t>
+      </w:r>
+      <w:r>
+        <w:rPr>
+          <w:lang w:val="en-US"/>
+        </w:rPr>
+        <w:t xml:space="preserve"> Navigate back to add more Subjects.</w:t>
       </w:r>
     </w:p>
     <w:p>
@@ -715,28 +609,103 @@
         <w:rPr>
           <w:lang w:val="en-US"/>
         </w:rPr>
-        <w:t>8)</w:t>
-      </w:r>
-      <w:r>
+        <w:t xml:space="preserve">7) Go to </w:t>
+      </w:r>
+      <w:r>
+        <w:rPr>
+          <w:lang w:val="en-US"/>
+        </w:rPr>
+        <w:t>Homepage</w:t>
+      </w:r>
+      <w:r>
+        <w:rPr>
+          <w:lang w:val="en-US"/>
+        </w:rPr>
+        <w:t>.</w:t>
+      </w:r>
+      <w:r>
+        <w:rPr>
+          <w:lang w:val="en-US"/>
+        </w:rPr>
+        <w:t xml:space="preserve"> Click on </w:t>
+      </w:r>
+      <w:r>
+        <w:rPr>
+          <w:lang w:val="en-US"/>
+        </w:rPr>
+        <w:t xml:space="preserve">Add </w:t>
+      </w:r>
+      <w:r>
+        <w:rPr>
+          <w:lang w:val="en-US"/>
+        </w:rPr>
+        <w:t>Student</w:t>
+      </w:r>
+      <w:r>
+        <w:rPr>
+          <w:lang w:val="en-US"/>
+        </w:rPr>
+        <w:t>s</w:t>
+      </w:r>
+      <w:r>
+        <w:rPr>
+          <w:lang w:val="en-US"/>
+        </w:rPr>
+        <w:t>.</w:t>
+      </w:r>
+      <w:r>
+        <w:rPr>
+          <w:lang w:val="en-US"/>
+        </w:rPr>
         <w:t xml:space="preserve"> </w:t>
       </w:r>
       <w:r>
-        <w:t xml:space="preserve">Student </w:t>
-      </w:r>
-      <w:r>
-        <w:t xml:space="preserve">gets </w:t>
-      </w:r>
-      <w:r>
-        <w:t xml:space="preserve">added </w:t>
-      </w:r>
-      <w:r>
-        <w:t>and successful</w:t>
-      </w:r>
-      <w:r>
-        <w:t xml:space="preserve"> Message will be displayed</w:t>
-      </w:r>
-      <w:r>
-        <w:t>.</w:t>
+        <w:rPr>
+          <w:lang w:val="en-US"/>
+        </w:rPr>
+        <w:t xml:space="preserve">Enter the Student Name </w:t>
+      </w:r>
+      <w:r>
+        <w:rPr>
+          <w:lang w:val="en-US"/>
+        </w:rPr>
+        <w:t>and Sel</w:t>
+      </w:r>
+      <w:r>
+        <w:rPr>
+          <w:lang w:val="en-US"/>
+        </w:rPr>
+        <w:t>ect the Class from Drop</w:t>
+      </w:r>
+      <w:r>
+        <w:rPr>
+          <w:lang w:val="en-US"/>
+        </w:rPr>
+        <w:t xml:space="preserve">down box and </w:t>
+      </w:r>
+      <w:r>
+        <w:rPr>
+          <w:lang w:val="en-US"/>
+        </w:rPr>
+        <w:t xml:space="preserve">click on </w:t>
+      </w:r>
+      <w:r>
+        <w:rPr>
+          <w:lang w:val="en-US"/>
+        </w:rPr>
+        <w:t>‘</w:t>
+      </w:r>
+      <w:r>
+        <w:rPr>
+          <w:lang w:val="en-US"/>
+        </w:rPr>
+        <w:t xml:space="preserve">Add </w:t>
+      </w:r>
+      <w:r>
+        <w:rPr>
+          <w:lang w:val="en-US"/>
+        </w:rPr>
+        <w:t>Student’</w:t>
       </w:r>
       <w:r>
         <w:rPr>
@@ -748,7 +717,7 @@
         <w:rPr>
           <w:lang w:val="en-US"/>
         </w:rPr>
-        <w:t>Navigate back to add more Students.</w:t>
+        <w:t>Button.</w:t>
       </w:r>
     </w:p>
     <w:p>
@@ -764,21 +733,24 @@
         <w:t>8)</w:t>
       </w:r>
       <w:r>
-        <w:rPr>
-          <w:lang w:val="en-US"/>
-        </w:rPr>
         <w:t xml:space="preserve"> </w:t>
       </w:r>
       <w:r>
-        <w:rPr>
-          <w:lang w:val="en-US"/>
-        </w:rPr>
-        <w:t>Go to Homepage</w:t>
-      </w:r>
-      <w:r>
-        <w:rPr>
-          <w:lang w:val="en-US"/>
-        </w:rPr>
+        <w:t xml:space="preserve">Student </w:t>
+      </w:r>
+      <w:r>
+        <w:t xml:space="preserve">gets </w:t>
+      </w:r>
+      <w:r>
+        <w:t xml:space="preserve">added </w:t>
+      </w:r>
+      <w:r>
+        <w:t>and successful</w:t>
+      </w:r>
+      <w:r>
+        <w:t xml:space="preserve"> Message will be displayed</w:t>
+      </w:r>
+      <w:r>
         <w:t>.</w:t>
       </w:r>
       <w:r>
@@ -787,55 +759,11 @@
         </w:rPr>
         <w:t xml:space="preserve"> </w:t>
       </w:r>
-      <w:proofErr w:type="gramStart"/>
-      <w:r>
-        <w:rPr>
-          <w:lang w:val="en-US"/>
-        </w:rPr>
-        <w:t>click</w:t>
-      </w:r>
-      <w:proofErr w:type="gramEnd"/>
-      <w:r>
-        <w:rPr>
-          <w:lang w:val="en-US"/>
-        </w:rPr>
-        <w:t xml:space="preserve"> on </w:t>
-      </w:r>
-      <w:r>
-        <w:rPr>
-          <w:lang w:val="en-US"/>
-        </w:rPr>
-        <w:t>Add T</w:t>
-      </w:r>
-      <w:r>
-        <w:rPr>
-          <w:lang w:val="en-US"/>
-        </w:rPr>
-        <w:t xml:space="preserve">eachers. Enter the Teacher name and Click on </w:t>
-      </w:r>
-      <w:r>
-        <w:rPr>
-          <w:lang w:val="en-US"/>
-        </w:rPr>
-        <w:t>‘</w:t>
-      </w:r>
-      <w:r>
-        <w:rPr>
-          <w:lang w:val="en-US"/>
-        </w:rPr>
-        <w:t>Add Teacher</w:t>
-      </w:r>
-      <w:r>
-        <w:rPr>
-          <w:lang w:val="en-US"/>
-        </w:rPr>
-        <w:t>’</w:t>
-      </w:r>
-      <w:r>
-        <w:rPr>
-          <w:lang w:val="en-US"/>
-        </w:rPr>
-        <w:t xml:space="preserve"> Button</w:t>
+      <w:r>
+        <w:rPr>
+          <w:lang w:val="en-US"/>
+        </w:rPr>
+        <w:t>Navigate back to add more Students.</w:t>
       </w:r>
     </w:p>
     <w:p>
@@ -848,7 +776,7 @@
         <w:rPr>
           <w:lang w:val="en-US"/>
         </w:rPr>
-        <w:t>9)</w:t>
+        <w:t>8)</w:t>
       </w:r>
       <w:r>
         <w:rPr>
@@ -860,19 +788,69 @@
         <w:rPr>
           <w:lang w:val="en-US"/>
         </w:rPr>
-        <w:t xml:space="preserve">Teacher </w:t>
-      </w:r>
-      <w:r>
-        <w:t>gets added and successful Message will be displayed</w:t>
-      </w:r>
-      <w:r>
-        <w:t xml:space="preserve">. </w:t>
-      </w:r>
-      <w:r>
-        <w:rPr>
-          <w:lang w:val="en-US"/>
-        </w:rPr>
-        <w:t>Navigate back to add more Teachers.</w:t>
+        <w:t>Go to Homepage</w:t>
+      </w:r>
+      <w:r>
+        <w:rPr>
+          <w:lang w:val="en-US"/>
+        </w:rPr>
+        <w:t>.</w:t>
+      </w:r>
+      <w:r>
+        <w:rPr>
+          <w:lang w:val="en-US"/>
+        </w:rPr>
+        <w:t xml:space="preserve"> </w:t>
+      </w:r>
+      <w:proofErr w:type="gramStart"/>
+      <w:r>
+        <w:rPr>
+          <w:lang w:val="en-US"/>
+        </w:rPr>
+        <w:t>click</w:t>
+      </w:r>
+      <w:proofErr w:type="gramEnd"/>
+      <w:r>
+        <w:rPr>
+          <w:lang w:val="en-US"/>
+        </w:rPr>
+        <w:t xml:space="preserve"> on </w:t>
+      </w:r>
+      <w:r>
+        <w:rPr>
+          <w:lang w:val="en-US"/>
+        </w:rPr>
+        <w:t>Add T</w:t>
+      </w:r>
+      <w:r>
+        <w:rPr>
+          <w:lang w:val="en-US"/>
+        </w:rPr>
+        <w:t xml:space="preserve">eachers. Enter the Teacher name and Click on </w:t>
+      </w:r>
+      <w:r>
+        <w:rPr>
+          <w:lang w:val="en-US"/>
+        </w:rPr>
+        <w:t>‘</w:t>
+      </w:r>
+      <w:r>
+        <w:rPr>
+          <w:lang w:val="en-US"/>
+        </w:rPr>
+        <w:t>Add Teacher</w:t>
+      </w:r>
+      <w:r>
+        <w:rPr>
+          <w:lang w:val="en-US"/>
+        </w:rPr>
+        <w:t>’</w:t>
+      </w:r>
+      <w:r>
+        <w:rPr>
+          <w:lang w:val="en-US"/>
+        </w:rPr>
+        <w:t xml:space="preserve"> Button</w:t>
       </w:r>
     </w:p>
     <w:p>
@@ -885,7 +863,7 @@
         <w:rPr>
           <w:lang w:val="en-US"/>
         </w:rPr>
-        <w:t>10)</w:t>
+        <w:t>9)</w:t>
       </w:r>
       <w:r>
         <w:rPr>
@@ -897,37 +875,19 @@
         <w:rPr>
           <w:lang w:val="en-US"/>
         </w:rPr>
-        <w:t>Go to Homepage</w:t>
-      </w:r>
-      <w:r>
-        <w:rPr>
-          <w:lang w:val="en-US"/>
-        </w:rPr>
-        <w:t>.</w:t>
-      </w:r>
-      <w:r>
-        <w:rPr>
-          <w:lang w:val="en-US"/>
-        </w:rPr>
-        <w:t xml:space="preserve"> Click on </w:t>
-      </w:r>
-      <w:r>
-        <w:rPr>
-          <w:lang w:val="en-US"/>
-        </w:rPr>
-        <w:t>Assign Teachers to classes and Subjects. Select the Class, Subject and Teacher from Drop</w:t>
-      </w:r>
-      <w:r>
-        <w:rPr>
-          <w:lang w:val="en-US"/>
-        </w:rPr>
-        <w:t>down box and click on Submit Button</w:t>
-      </w:r>
-      <w:r>
-        <w:rPr>
-          <w:lang w:val="en-US"/>
-        </w:rPr>
-        <w:t>.</w:t>
+        <w:t xml:space="preserve">Teacher </w:t>
+      </w:r>
+      <w:r>
+        <w:t>gets added and successful Message will be displayed</w:t>
+      </w:r>
+      <w:r>
+        <w:t xml:space="preserve">. </w:t>
+      </w:r>
+      <w:r>
+        <w:rPr>
+          <w:lang w:val="en-US"/>
+        </w:rPr>
+        <w:t>Navigate back to add more Teachers.</w:t>
       </w:r>
     </w:p>
     <w:p>
@@ -940,68 +900,49 @@
         <w:rPr>
           <w:lang w:val="en-US"/>
         </w:rPr>
-        <w:t>11) Teacher gest assigned to Classes for Subjects and success message will be displayed.</w:t>
-      </w:r>
-      <w:r>
-        <w:rPr>
-          <w:lang w:val="en-US"/>
-        </w:rPr>
-        <w:t xml:space="preserve"> Navigate back to add more assignments.</w:t>
-      </w:r>
-    </w:p>
-    <w:p>
-      <w:r>
-        <w:t>1</w:t>
-      </w:r>
-      <w:r>
-        <w:t>2</w:t>
-      </w:r>
-      <w:r>
-        <w:t>)</w:t>
-      </w:r>
-      <w:r>
+        <w:t>10)</w:t>
+      </w:r>
+      <w:r>
+        <w:rPr>
+          <w:lang w:val="en-US"/>
+        </w:rPr>
         <w:t xml:space="preserve"> </w:t>
       </w:r>
       <w:r>
+        <w:rPr>
+          <w:lang w:val="en-US"/>
+        </w:rPr>
         <w:t>Go to Homepage</w:t>
       </w:r>
       <w:r>
+        <w:rPr>
+          <w:lang w:val="en-US"/>
+        </w:rPr>
         <w:t>.</w:t>
       </w:r>
       <w:r>
-        <w:t xml:space="preserve"> </w:t>
-      </w:r>
-      <w:proofErr w:type="gramStart"/>
-      <w:r>
-        <w:t>click</w:t>
-      </w:r>
-      <w:proofErr w:type="gramEnd"/>
-      <w:r>
-        <w:t xml:space="preserve"> on </w:t>
-      </w:r>
-      <w:r>
-        <w:t>View Class Report</w:t>
-      </w:r>
-      <w:r>
-        <w:t xml:space="preserve">. Select the Class from </w:t>
-      </w:r>
-      <w:r>
-        <w:t>dropdown box</w:t>
-      </w:r>
-      <w:r>
-        <w:t xml:space="preserve"> and click on </w:t>
-      </w:r>
-      <w:r>
-        <w:t>‘</w:t>
-      </w:r>
-      <w:r>
-        <w:t>Get Report</w:t>
-      </w:r>
-      <w:r>
-        <w:t>’</w:t>
-      </w:r>
-      <w:r>
-        <w:t xml:space="preserve"> Button. </w:t>
+        <w:rPr>
+          <w:lang w:val="en-US"/>
+        </w:rPr>
+        <w:t xml:space="preserve"> Click on </w:t>
+      </w:r>
+      <w:r>
+        <w:rPr>
+          <w:lang w:val="en-US"/>
+        </w:rPr>
+        <w:t>Assign Teachers to classes and Subjects. Select the Class, Subject and Teacher from Drop</w:t>
+      </w:r>
+      <w:r>
+        <w:rPr>
+          <w:lang w:val="en-US"/>
+        </w:rPr>
+        <w:t>down box and click on Submit Button</w:t>
+      </w:r>
+      <w:r>
+        <w:rPr>
+          <w:lang w:val="en-US"/>
+        </w:rPr>
+        <w:t>.</w:t>
       </w:r>
     </w:p>
     <w:p>
@@ -1011,31 +952,16 @@
         </w:rPr>
       </w:pPr>
       <w:r>
-        <w:t>13) Class Report will be displayed for selected Class.</w:t>
-      </w:r>
-      <w:r>
-        <w:rPr>
-          <w:lang w:val="en-US"/>
-        </w:rPr>
-        <w:t xml:space="preserve"> </w:t>
-      </w:r>
-      <w:r>
-        <w:rPr>
-          <w:lang w:val="en-US"/>
-        </w:rPr>
-        <w:t xml:space="preserve">Navigate back to </w:t>
-      </w:r>
-      <w:r>
-        <w:rPr>
-          <w:lang w:val="en-US"/>
-        </w:rPr>
-        <w:t>view</w:t>
-      </w:r>
-      <w:r>
-        <w:rPr>
-          <w:lang w:val="en-US"/>
-        </w:rPr>
-        <w:t xml:space="preserve"> more Class Reports.</w:t>
+        <w:rPr>
+          <w:lang w:val="en-US"/>
+        </w:rPr>
+        <w:t>11) Teacher gest assigned to Classes for Subjects and success message will be displayed.</w:t>
+      </w:r>
+      <w:r>
+        <w:rPr>
+          <w:lang w:val="en-US"/>
+        </w:rPr>
+        <w:t xml:space="preserve"> Navigate back to add more assignments.</w:t>
       </w:r>
     </w:p>
     <w:p>
@@ -1043,27 +969,54 @@
         <w:t>1</w:t>
       </w:r>
       <w:r>
-        <w:t>4</w:t>
-      </w:r>
-      <w:r>
-        <w:t xml:space="preserve">) </w:t>
-      </w:r>
-      <w:r>
-        <w:t xml:space="preserve">Go to Homepage. </w:t>
-      </w:r>
-      <w:r>
-        <w:t>Click on Sign out</w:t>
-      </w:r>
-      <w:r>
-        <w:t>. Login page will be displayed.</w:t>
-      </w:r>
-    </w:p>
-    <w:p>
-      <w:r>
-        <w:t xml:space="preserve">15) If there </w:t>
-      </w:r>
-      <w:r>
-        <w:t>any error/exception occurs, Error message will be displayed and can navigate back to Homepage.</w:t>
+        <w:t>2</w:t>
+      </w:r>
+      <w:r>
+        <w:t>)</w:t>
+      </w:r>
+      <w:r>
+        <w:t xml:space="preserve"> </w:t>
+      </w:r>
+      <w:r>
+        <w:t>Go to Homepage</w:t>
+      </w:r>
+      <w:r>
+        <w:t>.</w:t>
+      </w:r>
+      <w:r>
+        <w:t xml:space="preserve"> </w:t>
+      </w:r>
+      <w:proofErr w:type="gramStart"/>
+      <w:r>
+        <w:t>click</w:t>
+      </w:r>
+      <w:proofErr w:type="gramEnd"/>
+      <w:r>
+        <w:t xml:space="preserve"> on </w:t>
+      </w:r>
+      <w:r>
+        <w:t>View Class Report</w:t>
+      </w:r>
+      <w:r>
+        <w:t xml:space="preserve">. Select the Class from </w:t>
+      </w:r>
+      <w:r>
+        <w:t>dropdown box</w:t>
+      </w:r>
+      <w:r>
+        <w:t xml:space="preserve"> and click on </w:t>
+      </w:r>
+      <w:r>
+        <w:t>‘</w:t>
+      </w:r>
+      <w:r>
+        <w:t>Get Report</w:t>
+      </w:r>
+      <w:r>
+        <w:t>’</w:t>
+      </w:r>
+      <w:r>
+        <w:t xml:space="preserve"> Button. </w:t>
       </w:r>
     </w:p>
     <w:p>
@@ -1072,9 +1025,69 @@
           <w:lang w:val="en-US"/>
         </w:rPr>
       </w:pPr>
+      <w:r>
+        <w:t>13) Class Report will be displayed for selected Class.</w:t>
+      </w:r>
+      <w:r>
+        <w:rPr>
+          <w:lang w:val="en-US"/>
+        </w:rPr>
+        <w:t xml:space="preserve"> </w:t>
+      </w:r>
+      <w:r>
+        <w:rPr>
+          <w:lang w:val="en-US"/>
+        </w:rPr>
+        <w:t xml:space="preserve">Navigate back to </w:t>
+      </w:r>
+      <w:r>
+        <w:rPr>
+          <w:lang w:val="en-US"/>
+        </w:rPr>
+        <w:t>view</w:t>
+      </w:r>
+      <w:r>
+        <w:rPr>
+          <w:lang w:val="en-US"/>
+        </w:rPr>
+        <w:t xml:space="preserve"> more Class Reports.</w:t>
+      </w:r>
     </w:p>
-    <w:bookmarkStart w:id="0" w:name="_GoBack"/>
-    <w:bookmarkEnd w:id="0"/>
+    <w:p>
+      <w:r>
+        <w:t>1</w:t>
+      </w:r>
+      <w:r>
+        <w:t>4</w:t>
+      </w:r>
+      <w:r>
+        <w:t xml:space="preserve">) </w:t>
+      </w:r>
+      <w:r>
+        <w:t xml:space="preserve">Go to Homepage. </w:t>
+      </w:r>
+      <w:r>
+        <w:t>Click on Sign out</w:t>
+      </w:r>
+      <w:r>
+        <w:t>. Login page will be displayed.</w:t>
+      </w:r>
+    </w:p>
+    <w:p>
+      <w:r>
+        <w:t xml:space="preserve">15) If there </w:t>
+      </w:r>
+      <w:r>
+        <w:t>any error/exception occurs, Error message will be displayed and can navigate back to Homepage.</w:t>
+      </w:r>
+    </w:p>
+    <w:p>
+      <w:pPr>
+        <w:rPr>
+          <w:lang w:val="en-US"/>
+        </w:rPr>
+      </w:pPr>
+    </w:p>
     <w:p>
       <w:pPr>
         <w:rPr>
@@ -6716,6 +6729,18 @@
     <w:uiPriority w:val="99"/>
     <w:rsid w:val="007A64A3"/>
   </w:style>
+  <w:style w:type="character" w:styleId="FollowedHyperlink">
+    <w:name w:val="FollowedHyperlink"/>
+    <w:basedOn w:val="DefaultParagraphFont"/>
+    <w:uiPriority w:val="99"/>
+    <w:semiHidden/>
+    <w:unhideWhenUsed/>
+    <w:rsid w:val="009858CB"/>
+    <w:rPr>
+      <w:color w:val="954F72" w:themeColor="followedHyperlink"/>
+      <w:u w:val="single"/>
+    </w:rPr>
+  </w:style>
 </w:styles>
 </file>
 
@@ -6985,7 +7010,7 @@
 </file>
 
 <file path=customXml/itemProps1.xml><?xml version="1.0" encoding="utf-8"?>
-<ds:datastoreItem xmlns:ds="http://schemas.openxmlformats.org/officeDocument/2006/customXml" ds:itemID="{783BC2ED-943C-4733-ADB3-D0A726E7F2E0}">
+<ds:datastoreItem xmlns:ds="http://schemas.openxmlformats.org/officeDocument/2006/customXml" ds:itemID="{1D0D634E-B5E5-4F1A-9331-2AFDC22151A5}">
   <ds:schemaRefs>
     <ds:schemaRef ds:uri="http://schemas.openxmlformats.org/officeDocument/2006/bibliography"/>
   </ds:schemaRefs>

</xml_diff>